<commit_message>
Kleine Änderungen im Dokument gemacht.
</commit_message>
<xml_diff>
--- a/Projekt1/Documents/Dokumentation Projekt 1 a.docx
+++ b/Projekt1/Documents/Dokumentation Projekt 1 a.docx
@@ -211,8 +211,6 @@
         </w:rPr>
         <w:t>Tina Gerber, Daria Schumacher</w:t>
       </w:r>
-      <w:bookmarkStart w:id="1" w:name="_GoBack"/>
-      <w:bookmarkEnd w:id="1"/>
     </w:p>
     <w:p>
       <w:pPr>
@@ -232,6 +230,12 @@
     <w:sdt>
       <w:sdtPr>
         <w:rPr>
+          <w:rFonts w:eastAsiaTheme="minorHAnsi" w:cstheme="minorBidi"/>
+          <w:b w:val="0"/>
+          <w:bCs w:val="0"/>
+          <w:color w:val="auto"/>
+          <w:sz w:val="24"/>
+          <w:szCs w:val="22"/>
           <w:lang w:val="de-DE"/>
         </w:rPr>
         <w:id w:val="-403993835"/>
@@ -240,23 +244,22 @@
           <w:docPartUnique/>
         </w:docPartObj>
       </w:sdtPr>
-      <w:sdtEndPr>
-        <w:rPr>
-          <w:rFonts w:asciiTheme="minorHAnsi" w:eastAsiaTheme="minorHAnsi" w:hAnsiTheme="minorHAnsi" w:cstheme="minorBidi"/>
-          <w:color w:val="auto"/>
-          <w:sz w:val="24"/>
-          <w:szCs w:val="22"/>
-          <w:lang w:eastAsia="en-US"/>
-        </w:rPr>
-      </w:sdtEndPr>
+      <w:sdtEndPr/>
       <w:sdtContent>
         <w:p>
           <w:pPr>
-            <w:pStyle w:val="Inhaltsverzeichnisberschrift"/>
+            <w:pStyle w:val="berschrift1"/>
+            <w:numPr>
+              <w:ilvl w:val="0"/>
+              <w:numId w:val="0"/>
+            </w:numPr>
+            <w:rPr>
+              <w:lang w:val="de-DE"/>
+            </w:rPr>
           </w:pPr>
           <w:r>
             <w:rPr>
-              <w:lang w:val="de-DE"/>
+              <w:rFonts w:cstheme="minorHAnsi"/>
             </w:rPr>
             <w:t>Inhalt</w:t>
           </w:r>
@@ -933,7 +936,7 @@
           <w:rFonts w:cstheme="minorHAnsi"/>
         </w:rPr>
       </w:pPr>
-      <w:bookmarkStart w:id="2" w:name="_Toc420436711"/>
+      <w:bookmarkStart w:id="1" w:name="_Toc420436711"/>
       <w:r>
         <w:rPr>
           <w:rFonts w:cstheme="minorHAnsi"/>
@@ -947,7 +950,7 @@
         </w:rPr>
         <w:t>e</w:t>
       </w:r>
-      <w:bookmarkEnd w:id="2"/>
+      <w:bookmarkEnd w:id="1"/>
       <w:r>
         <w:rPr>
           <w:rFonts w:cstheme="minorHAnsi"/>
@@ -1163,14 +1166,14 @@
           <w:rFonts w:cstheme="minorHAnsi"/>
         </w:rPr>
       </w:pPr>
-      <w:bookmarkStart w:id="3" w:name="_Toc420436712"/>
+      <w:bookmarkStart w:id="2" w:name="_Toc420436712"/>
       <w:r>
         <w:rPr>
           <w:rFonts w:cstheme="minorHAnsi"/>
         </w:rPr>
         <w:t>Teilziele</w:t>
       </w:r>
-      <w:bookmarkEnd w:id="3"/>
+      <w:bookmarkEnd w:id="2"/>
     </w:p>
     <w:p>
       <w:pPr>
@@ -1857,7 +1860,7 @@
           <w:rFonts w:cstheme="minorHAnsi"/>
         </w:rPr>
       </w:pPr>
-      <w:bookmarkStart w:id="4" w:name="_Toc420436713"/>
+      <w:bookmarkStart w:id="3" w:name="_Toc420436713"/>
       <w:r>
         <w:rPr>
           <w:rFonts w:cstheme="minorHAnsi"/>
@@ -1865,7 +1868,7 @@
         <w:lastRenderedPageBreak/>
         <w:t>System und Systemkontext</w:t>
       </w:r>
-      <w:bookmarkEnd w:id="4"/>
+      <w:bookmarkEnd w:id="3"/>
     </w:p>
     <w:p>
       <w:pPr>
@@ -2175,7 +2178,7 @@
           <w:rFonts w:cstheme="minorHAnsi"/>
         </w:rPr>
       </w:pPr>
-      <w:bookmarkStart w:id="5" w:name="_Toc420436714"/>
+      <w:bookmarkStart w:id="4" w:name="_Toc420436714"/>
       <w:r>
         <w:rPr>
           <w:rFonts w:cstheme="minorHAnsi"/>
@@ -2189,12 +2192,7 @@
         </w:rPr>
         <w:t>Anforderungen</w:t>
       </w:r>
-      <w:bookmarkEnd w:id="5"/>
-    </w:p>
-    <w:p>
-      <w:pPr>
-        <w:pStyle w:val="KeinLeerraum"/>
-      </w:pPr>
+      <w:bookmarkEnd w:id="4"/>
     </w:p>
     <w:tbl>
       <w:tblPr>
@@ -7886,7 +7884,7 @@
       <w:pPr>
         <w:pStyle w:val="berschrift1"/>
       </w:pPr>
-      <w:bookmarkStart w:id="6" w:name="_Toc420436715"/>
+      <w:bookmarkStart w:id="5" w:name="_Toc420436715"/>
       <w:r>
         <w:lastRenderedPageBreak/>
         <w:t>Qualitätsa</w:t>
@@ -7894,7 +7892,7 @@
       <w:r>
         <w:t>nforderungen</w:t>
       </w:r>
-      <w:bookmarkEnd w:id="6"/>
+      <w:bookmarkEnd w:id="5"/>
     </w:p>
     <w:p>
       <w:pPr>
@@ -8425,7 +8423,6 @@
               </w:rPr>
               <w:t xml:space="preserve">und </w:t>
             </w:r>
-            <w:proofErr w:type="spellStart"/>
             <w:r>
               <w:rPr>
                 <w:color w:val="215868" w:themeColor="accent5" w:themeShade="80"/>
@@ -8443,19 +8440,17 @@
             <w:r>
               <w:rPr>
                 <w:color w:val="215868" w:themeColor="accent5" w:themeShade="80"/>
-                <w:szCs w:val="24"/>
-                <w:lang w:val="de-DE" w:eastAsia="ar-SA"/>
-              </w:rPr>
-              <w:t>von</w:t>
-            </w:r>
-            <w:proofErr w:type="spellEnd"/>
-            <w:r>
-              <w:rPr>
-                <w:color w:val="215868" w:themeColor="accent5" w:themeShade="80"/>
-                <w:szCs w:val="24"/>
-                <w:lang w:val="de-DE" w:eastAsia="ar-SA"/>
-              </w:rPr>
-              <w:t xml:space="preserve"> Graphen</w:t>
+                <w:lang w:val="de-DE" w:eastAsia="ar-SA"/>
+              </w:rPr>
+              <w:t xml:space="preserve"> </w:t>
+            </w:r>
+            <w:r>
+              <w:rPr>
+                <w:color w:val="215868" w:themeColor="accent5" w:themeShade="80"/>
+                <w:szCs w:val="24"/>
+                <w:lang w:val="de-DE" w:eastAsia="ar-SA"/>
+              </w:rPr>
+              <w:t>von Graphen</w:t>
             </w:r>
           </w:p>
         </w:tc>
@@ -8510,9 +8505,9 @@
             <w:r>
               <w:rPr>
                 <w:rFonts w:ascii="Wingdings" w:hAnsi="Wingdings"/>
-                <w:color w:val="FFCC00"/>
-              </w:rPr>
-              <w:t></w:t>
+                <w:color w:val="FF0000"/>
+              </w:rPr>
+              <w:t></w:t>
             </w:r>
           </w:p>
         </w:tc>
@@ -8823,10 +8818,12 @@
             <w:r>
               <w:rPr>
                 <w:rFonts w:ascii="Wingdings" w:hAnsi="Wingdings"/>
-                <w:color w:val="FFCC00"/>
-              </w:rPr>
-              <w:t></w:t>
-            </w:r>
+                <w:color w:val="FF0000"/>
+              </w:rPr>
+              <w:t></w:t>
+            </w:r>
+            <w:bookmarkStart w:id="6" w:name="_GoBack"/>
+            <w:bookmarkEnd w:id="6"/>
           </w:p>
         </w:tc>
         <w:tc>
@@ -12280,6 +12277,9 @@
     <w:lvlOverride w:ilvl="0">
       <w:startOverride w:val="1"/>
     </w:lvlOverride>
+  </w:num>
+  <w:num w:numId="12">
+    <w:abstractNumId w:val="2"/>
   </w:num>
 </w:numbering>
 </file>
@@ -13742,7 +13742,7 @@
 </file>
 
 <file path=customXml/itemProps1.xml><?xml version="1.0" encoding="utf-8"?>
-<ds:datastoreItem xmlns:ds="http://schemas.openxmlformats.org/officeDocument/2006/customXml" ds:itemID="{8C82A5A6-0EDC-438C-BDAF-49F64B2C4B83}">
+<ds:datastoreItem xmlns:ds="http://schemas.openxmlformats.org/officeDocument/2006/customXml" ds:itemID="{51F696A1-77C6-4187-BFC3-8870760AF731}">
   <ds:schemaRefs>
     <ds:schemaRef ds:uri="http://schemas.openxmlformats.org/officeDocument/2006/bibliography"/>
   </ds:schemaRefs>

</xml_diff>

<commit_message>
weight und string attribute von edges neu ausgerichtet klassen kommentiert undo/redo in übrige änderungen eingebaut
</commit_message>
<xml_diff>
--- a/Projekt1/Documents/Dokumentation Projekt 1 a.docx
+++ b/Projekt1/Documents/Dokumentation Projekt 1 a.docx
@@ -87,7 +87,7 @@
                           <pic:cNvPicPr/>
                         </pic:nvPicPr>
                         <pic:blipFill>
-                          <a:blip r:embed="rId7">
+                          <a:blip r:embed="rId9">
                             <a:extLst>
                               <a:ext uri="{28A0092B-C50C-407E-A947-70E740481C1C}">
                                 <a14:useLocalDpi xmlns:a14="http://schemas.microsoft.com/office/drawing/2010/main" val="0"/>
@@ -226,6 +226,8 @@
         </w:rPr>
         <w:br w:type="page"/>
       </w:r>
+      <w:bookmarkStart w:id="1" w:name="_GoBack"/>
+      <w:bookmarkEnd w:id="1"/>
     </w:p>
     <w:sdt>
       <w:sdtPr>
@@ -936,7 +938,7 @@
           <w:rFonts w:cstheme="minorHAnsi"/>
         </w:rPr>
       </w:pPr>
-      <w:bookmarkStart w:id="1" w:name="_Toc420436711"/>
+      <w:bookmarkStart w:id="2" w:name="_Toc420436711"/>
       <w:r>
         <w:rPr>
           <w:rFonts w:cstheme="minorHAnsi"/>
@@ -950,7 +952,7 @@
         </w:rPr>
         <w:t>e</w:t>
       </w:r>
-      <w:bookmarkEnd w:id="1"/>
+      <w:bookmarkEnd w:id="2"/>
       <w:r>
         <w:rPr>
           <w:rFonts w:cstheme="minorHAnsi"/>
@@ -1166,14 +1168,14 @@
           <w:rFonts w:cstheme="minorHAnsi"/>
         </w:rPr>
       </w:pPr>
-      <w:bookmarkStart w:id="2" w:name="_Toc420436712"/>
+      <w:bookmarkStart w:id="3" w:name="_Toc420436712"/>
       <w:r>
         <w:rPr>
           <w:rFonts w:cstheme="minorHAnsi"/>
         </w:rPr>
         <w:t>Teilziele</w:t>
       </w:r>
-      <w:bookmarkEnd w:id="2"/>
+      <w:bookmarkEnd w:id="3"/>
     </w:p>
     <w:p>
       <w:pPr>
@@ -1860,7 +1862,7 @@
           <w:rFonts w:cstheme="minorHAnsi"/>
         </w:rPr>
       </w:pPr>
-      <w:bookmarkStart w:id="3" w:name="_Toc420436713"/>
+      <w:bookmarkStart w:id="4" w:name="_Toc420436713"/>
       <w:r>
         <w:rPr>
           <w:rFonts w:cstheme="minorHAnsi"/>
@@ -1868,7 +1870,7 @@
         <w:lastRenderedPageBreak/>
         <w:t>System und Systemkontext</w:t>
       </w:r>
-      <w:bookmarkEnd w:id="3"/>
+      <w:bookmarkEnd w:id="4"/>
     </w:p>
     <w:p>
       <w:pPr>
@@ -1985,7 +1987,7 @@
                     </pic:cNvPicPr>
                   </pic:nvPicPr>
                   <pic:blipFill>
-                    <a:blip r:embed="rId8">
+                    <a:blip r:embed="rId10">
                       <a:extLst>
                         <a:ext uri="{28A0092B-C50C-407E-A947-70E740481C1C}">
                           <a14:useLocalDpi xmlns:a14="http://schemas.microsoft.com/office/drawing/2010/main" val="0"/>
@@ -2134,7 +2136,7 @@
                     </pic:cNvPicPr>
                   </pic:nvPicPr>
                   <pic:blipFill>
-                    <a:blip r:embed="rId9">
+                    <a:blip r:embed="rId11">
                       <a:extLst>
                         <a:ext uri="{28A0092B-C50C-407E-A947-70E740481C1C}">
                           <a14:useLocalDpi xmlns:a14="http://schemas.microsoft.com/office/drawing/2010/main" val="0"/>
@@ -2178,7 +2180,7 @@
           <w:rFonts w:cstheme="minorHAnsi"/>
         </w:rPr>
       </w:pPr>
-      <w:bookmarkStart w:id="4" w:name="_Toc420436714"/>
+      <w:bookmarkStart w:id="5" w:name="_Toc420436714"/>
       <w:r>
         <w:rPr>
           <w:rFonts w:cstheme="minorHAnsi"/>
@@ -2192,7 +2194,7 @@
         </w:rPr>
         <w:t>Anforderungen</w:t>
       </w:r>
-      <w:bookmarkEnd w:id="4"/>
+      <w:bookmarkEnd w:id="5"/>
     </w:p>
     <w:tbl>
       <w:tblPr>
@@ -7884,7 +7886,7 @@
       <w:pPr>
         <w:pStyle w:val="berschrift1"/>
       </w:pPr>
-      <w:bookmarkStart w:id="5" w:name="_Toc420436715"/>
+      <w:bookmarkStart w:id="6" w:name="_Toc420436715"/>
       <w:r>
         <w:lastRenderedPageBreak/>
         <w:t>Qualitätsa</w:t>
@@ -7892,7 +7894,7 @@
       <w:r>
         <w:t>nforderungen</w:t>
       </w:r>
-      <w:bookmarkEnd w:id="5"/>
+      <w:bookmarkEnd w:id="6"/>
     </w:p>
     <w:p>
       <w:pPr>
@@ -8822,8 +8824,6 @@
               </w:rPr>
               <w:t></w:t>
             </w:r>
-            <w:bookmarkStart w:id="6" w:name="_GoBack"/>
-            <w:bookmarkEnd w:id="6"/>
           </w:p>
         </w:tc>
         <w:tc>
@@ -11124,13 +11124,111 @@
       </w:pPr>
     </w:p>
     <w:sectPr>
+      <w:footerReference w:type="default" r:id="rId12"/>
       <w:pgSz w:w="11906" w:h="16838"/>
       <w:pgMar w:top="1417" w:right="1417" w:bottom="1134" w:left="1417" w:header="708" w:footer="708" w:gutter="0"/>
       <w:cols w:space="708"/>
+      <w:titlePg/>
       <w:docGrid w:linePitch="360"/>
     </w:sectPr>
   </w:body>
 </w:document>
+</file>
+
+<file path=word/endnotes.xml><?xml version="1.0" encoding="utf-8"?>
+<w:endnotes xmlns:wpc="http://schemas.microsoft.com/office/word/2010/wordprocessingCanvas" xmlns:mc="http://schemas.openxmlformats.org/markup-compatibility/2006" xmlns:o="urn:schemas-microsoft-com:office:office" xmlns:r="http://schemas.openxmlformats.org/officeDocument/2006/relationships" xmlns:m="http://schemas.openxmlformats.org/officeDocument/2006/math" xmlns:v="urn:schemas-microsoft-com:vml" xmlns:wp14="http://schemas.microsoft.com/office/word/2010/wordprocessingDrawing" xmlns:wp="http://schemas.openxmlformats.org/drawingml/2006/wordprocessingDrawing" xmlns:w10="urn:schemas-microsoft-com:office:word" xmlns:w="http://schemas.openxmlformats.org/wordprocessingml/2006/main" xmlns:w14="http://schemas.microsoft.com/office/word/2010/wordml" xmlns:wpg="http://schemas.microsoft.com/office/word/2010/wordprocessingGroup" xmlns:wpi="http://schemas.microsoft.com/office/word/2010/wordprocessingInk" xmlns:wne="http://schemas.microsoft.com/office/word/2006/wordml" xmlns:wps="http://schemas.microsoft.com/office/word/2010/wordprocessingShape" mc:Ignorable="w14 wp14">
+  <w:endnote w:type="separator" w:id="-1">
+    <w:p>
+      <w:pPr>
+        <w:spacing w:after="0" w:line="240" w:lineRule="auto"/>
+      </w:pPr>
+      <w:r>
+        <w:separator/>
+      </w:r>
+    </w:p>
+  </w:endnote>
+  <w:endnote w:type="continuationSeparator" w:id="0">
+    <w:p>
+      <w:pPr>
+        <w:spacing w:after="0" w:line="240" w:lineRule="auto"/>
+      </w:pPr>
+      <w:r>
+        <w:continuationSeparator/>
+      </w:r>
+    </w:p>
+  </w:endnote>
+</w:endnotes>
+</file>
+
+<file path=word/footer1.xml><?xml version="1.0" encoding="utf-8"?>
+<w:ftr xmlns:wpc="http://schemas.microsoft.com/office/word/2010/wordprocessingCanvas" xmlns:mc="http://schemas.openxmlformats.org/markup-compatibility/2006" xmlns:o="urn:schemas-microsoft-com:office:office" xmlns:r="http://schemas.openxmlformats.org/officeDocument/2006/relationships" xmlns:m="http://schemas.openxmlformats.org/officeDocument/2006/math" xmlns:v="urn:schemas-microsoft-com:vml" xmlns:wp14="http://schemas.microsoft.com/office/word/2010/wordprocessingDrawing" xmlns:wp="http://schemas.openxmlformats.org/drawingml/2006/wordprocessingDrawing" xmlns:w10="urn:schemas-microsoft-com:office:word" xmlns:w="http://schemas.openxmlformats.org/wordprocessingml/2006/main" xmlns:w14="http://schemas.microsoft.com/office/word/2010/wordml" xmlns:wpg="http://schemas.microsoft.com/office/word/2010/wordprocessingGroup" xmlns:wpi="http://schemas.microsoft.com/office/word/2010/wordprocessingInk" xmlns:wne="http://schemas.microsoft.com/office/word/2006/wordml" xmlns:wps="http://schemas.microsoft.com/office/word/2010/wordprocessingShape" mc:Ignorable="w14 wp14">
+  <w:sdt>
+    <w:sdtPr>
+      <w:id w:val="1350752495"/>
+      <w:docPartObj>
+        <w:docPartGallery w:val="Page Numbers (Bottom of Page)"/>
+        <w:docPartUnique/>
+      </w:docPartObj>
+    </w:sdtPr>
+    <w:sdtContent>
+      <w:p>
+        <w:pPr>
+          <w:pStyle w:val="Fuzeile"/>
+          <w:jc w:val="right"/>
+        </w:pPr>
+        <w:r>
+          <w:fldChar w:fldCharType="begin"/>
+        </w:r>
+        <w:r>
+          <w:instrText>PAGE   \* MERGEFORMAT</w:instrText>
+        </w:r>
+        <w:r>
+          <w:fldChar w:fldCharType="separate"/>
+        </w:r>
+        <w:r>
+          <w:rPr>
+            <w:noProof/>
+            <w:lang w:val="de-DE"/>
+          </w:rPr>
+          <w:t>9</w:t>
+        </w:r>
+        <w:r>
+          <w:fldChar w:fldCharType="end"/>
+        </w:r>
+      </w:p>
+    </w:sdtContent>
+  </w:sdt>
+  <w:p>
+    <w:pPr>
+      <w:pStyle w:val="Fuzeile"/>
+    </w:pPr>
+  </w:p>
+</w:ftr>
+</file>
+
+<file path=word/footnotes.xml><?xml version="1.0" encoding="utf-8"?>
+<w:footnotes xmlns:wpc="http://schemas.microsoft.com/office/word/2010/wordprocessingCanvas" xmlns:mc="http://schemas.openxmlformats.org/markup-compatibility/2006" xmlns:o="urn:schemas-microsoft-com:office:office" xmlns:r="http://schemas.openxmlformats.org/officeDocument/2006/relationships" xmlns:m="http://schemas.openxmlformats.org/officeDocument/2006/math" xmlns:v="urn:schemas-microsoft-com:vml" xmlns:wp14="http://schemas.microsoft.com/office/word/2010/wordprocessingDrawing" xmlns:wp="http://schemas.openxmlformats.org/drawingml/2006/wordprocessingDrawing" xmlns:w10="urn:schemas-microsoft-com:office:word" xmlns:w="http://schemas.openxmlformats.org/wordprocessingml/2006/main" xmlns:w14="http://schemas.microsoft.com/office/word/2010/wordml" xmlns:wpg="http://schemas.microsoft.com/office/word/2010/wordprocessingGroup" xmlns:wpi="http://schemas.microsoft.com/office/word/2010/wordprocessingInk" xmlns:wne="http://schemas.microsoft.com/office/word/2006/wordml" xmlns:wps="http://schemas.microsoft.com/office/word/2010/wordprocessingShape" mc:Ignorable="w14 wp14">
+  <w:footnote w:type="separator" w:id="-1">
+    <w:p>
+      <w:pPr>
+        <w:spacing w:after="0" w:line="240" w:lineRule="auto"/>
+      </w:pPr>
+      <w:r>
+        <w:separator/>
+      </w:r>
+    </w:p>
+  </w:footnote>
+  <w:footnote w:type="continuationSeparator" w:id="0">
+    <w:p>
+      <w:pPr>
+        <w:spacing w:after="0" w:line="240" w:lineRule="auto"/>
+      </w:pPr>
+      <w:r>
+        <w:continuationSeparator/>
+      </w:r>
+    </w:p>
+  </w:footnote>
+</w:footnotes>
 </file>
 
 <file path=word/numbering.xml><?xml version="1.0" encoding="utf-8"?>
@@ -12865,6 +12963,56 @@
       <w:sz w:val="24"/>
     </w:rPr>
   </w:style>
+  <w:style w:type="paragraph" w:styleId="Kopfzeile">
+    <w:name w:val="header"/>
+    <w:basedOn w:val="Standard"/>
+    <w:link w:val="KopfzeileZchn"/>
+    <w:uiPriority w:val="99"/>
+    <w:unhideWhenUsed/>
+    <w:rsid w:val="00FB097D"/>
+    <w:pPr>
+      <w:tabs>
+        <w:tab w:val="center" w:pos="4536"/>
+        <w:tab w:val="right" w:pos="9072"/>
+      </w:tabs>
+      <w:spacing w:after="0" w:line="240" w:lineRule="auto"/>
+    </w:pPr>
+  </w:style>
+  <w:style w:type="character" w:customStyle="1" w:styleId="KopfzeileZchn">
+    <w:name w:val="Kopfzeile Zchn"/>
+    <w:basedOn w:val="Absatz-Standardschriftart"/>
+    <w:link w:val="Kopfzeile"/>
+    <w:uiPriority w:val="99"/>
+    <w:rsid w:val="00FB097D"/>
+    <w:rPr>
+      <w:sz w:val="24"/>
+    </w:rPr>
+  </w:style>
+  <w:style w:type="paragraph" w:styleId="Fuzeile">
+    <w:name w:val="footer"/>
+    <w:basedOn w:val="Standard"/>
+    <w:link w:val="FuzeileZchn"/>
+    <w:uiPriority w:val="99"/>
+    <w:unhideWhenUsed/>
+    <w:rsid w:val="00FB097D"/>
+    <w:pPr>
+      <w:tabs>
+        <w:tab w:val="center" w:pos="4536"/>
+        <w:tab w:val="right" w:pos="9072"/>
+      </w:tabs>
+      <w:spacing w:after="0" w:line="240" w:lineRule="auto"/>
+    </w:pPr>
+  </w:style>
+  <w:style w:type="character" w:customStyle="1" w:styleId="FuzeileZchn">
+    <w:name w:val="Fußzeile Zchn"/>
+    <w:basedOn w:val="Absatz-Standardschriftart"/>
+    <w:link w:val="Fuzeile"/>
+    <w:uiPriority w:val="99"/>
+    <w:rsid w:val="00FB097D"/>
+    <w:rPr>
+      <w:sz w:val="24"/>
+    </w:rPr>
+  </w:style>
 </w:styles>
 </file>
 
@@ -13449,7 +13597,549 @@
       <w:sz w:val="24"/>
     </w:rPr>
   </w:style>
+  <w:style w:type="paragraph" w:styleId="Kopfzeile">
+    <w:name w:val="header"/>
+    <w:basedOn w:val="Standard"/>
+    <w:link w:val="KopfzeileZchn"/>
+    <w:uiPriority w:val="99"/>
+    <w:unhideWhenUsed/>
+    <w:rsid w:val="00FB097D"/>
+    <w:pPr>
+      <w:tabs>
+        <w:tab w:val="center" w:pos="4536"/>
+        <w:tab w:val="right" w:pos="9072"/>
+      </w:tabs>
+      <w:spacing w:after="0" w:line="240" w:lineRule="auto"/>
+    </w:pPr>
+  </w:style>
+  <w:style w:type="character" w:customStyle="1" w:styleId="KopfzeileZchn">
+    <w:name w:val="Kopfzeile Zchn"/>
+    <w:basedOn w:val="Absatz-Standardschriftart"/>
+    <w:link w:val="Kopfzeile"/>
+    <w:uiPriority w:val="99"/>
+    <w:rsid w:val="00FB097D"/>
+    <w:rPr>
+      <w:sz w:val="24"/>
+    </w:rPr>
+  </w:style>
+  <w:style w:type="paragraph" w:styleId="Fuzeile">
+    <w:name w:val="footer"/>
+    <w:basedOn w:val="Standard"/>
+    <w:link w:val="FuzeileZchn"/>
+    <w:uiPriority w:val="99"/>
+    <w:unhideWhenUsed/>
+    <w:rsid w:val="00FB097D"/>
+    <w:pPr>
+      <w:tabs>
+        <w:tab w:val="center" w:pos="4536"/>
+        <w:tab w:val="right" w:pos="9072"/>
+      </w:tabs>
+      <w:spacing w:after="0" w:line="240" w:lineRule="auto"/>
+    </w:pPr>
+  </w:style>
+  <w:style w:type="character" w:customStyle="1" w:styleId="FuzeileZchn">
+    <w:name w:val="Fußzeile Zchn"/>
+    <w:basedOn w:val="Absatz-Standardschriftart"/>
+    <w:link w:val="Fuzeile"/>
+    <w:uiPriority w:val="99"/>
+    <w:rsid w:val="00FB097D"/>
+    <w:rPr>
+      <w:sz w:val="24"/>
+    </w:rPr>
+  </w:style>
 </w:styles>
+</file>
+
+<file path=word/glossary/document.xml><?xml version="1.0" encoding="utf-8"?>
+<w:glossaryDocument xmlns:wpc="http://schemas.microsoft.com/office/word/2010/wordprocessingCanvas" xmlns:mc="http://schemas.openxmlformats.org/markup-compatibility/2006" xmlns:o="urn:schemas-microsoft-com:office:office" xmlns:r="http://schemas.openxmlformats.org/officeDocument/2006/relationships" xmlns:m="http://schemas.openxmlformats.org/officeDocument/2006/math" xmlns:v="urn:schemas-microsoft-com:vml" xmlns:wp14="http://schemas.microsoft.com/office/word/2010/wordprocessingDrawing" xmlns:wp="http://schemas.openxmlformats.org/drawingml/2006/wordprocessingDrawing" xmlns:w10="urn:schemas-microsoft-com:office:word" xmlns:w="http://schemas.openxmlformats.org/wordprocessingml/2006/main" xmlns:w14="http://schemas.microsoft.com/office/word/2010/wordml" xmlns:wpg="http://schemas.microsoft.com/office/word/2010/wordprocessingGroup" xmlns:wpi="http://schemas.microsoft.com/office/word/2010/wordprocessingInk" xmlns:wne="http://schemas.microsoft.com/office/word/2006/wordml" xmlns:wps="http://schemas.microsoft.com/office/word/2010/wordprocessingShape" mc:Ignorable="w14 wp14"/>
+</file>
+
+<file path=word/glossary/fontTable.xml><?xml version="1.0" encoding="utf-8"?>
+<w:fonts xmlns:mc="http://schemas.openxmlformats.org/markup-compatibility/2006" xmlns:r="http://schemas.openxmlformats.org/officeDocument/2006/relationships" xmlns:w="http://schemas.openxmlformats.org/wordprocessingml/2006/main" xmlns:w14="http://schemas.microsoft.com/office/word/2010/wordml" mc:Ignorable="w14">
+  <w:font w:name="Times New Roman">
+    <w:panose1 w:val="02020603050405020304"/>
+    <w:charset w:val="00"/>
+    <w:family w:val="roman"/>
+    <w:pitch w:val="variable"/>
+    <w:sig w:usb0="E0002AFF" w:usb1="C0007841" w:usb2="00000009" w:usb3="00000000" w:csb0="000001FF" w:csb1="00000000"/>
+  </w:font>
+  <w:font w:name="Courier New">
+    <w:panose1 w:val="02070309020205020404"/>
+    <w:charset w:val="00"/>
+    <w:family w:val="modern"/>
+    <w:pitch w:val="fixed"/>
+    <w:sig w:usb0="E0002AFF" w:usb1="C0007843" w:usb2="00000009" w:usb3="00000000" w:csb0="000001FF" w:csb1="00000000"/>
+  </w:font>
+  <w:font w:name="Wingdings">
+    <w:panose1 w:val="05000000000000000000"/>
+    <w:charset w:val="02"/>
+    <w:family w:val="auto"/>
+    <w:pitch w:val="variable"/>
+    <w:sig w:usb0="00000000" w:usb1="10000000" w:usb2="00000000" w:usb3="00000000" w:csb0="80000000" w:csb1="00000000"/>
+  </w:font>
+  <w:font w:name="Symbol">
+    <w:panose1 w:val="05050102010706020507"/>
+    <w:charset w:val="02"/>
+    <w:family w:val="roman"/>
+    <w:pitch w:val="variable"/>
+    <w:sig w:usb0="00000000" w:usb1="10000000" w:usb2="00000000" w:usb3="00000000" w:csb0="80000000" w:csb1="00000000"/>
+  </w:font>
+  <w:font w:name="Calibri">
+    <w:panose1 w:val="020F0502020204030204"/>
+    <w:charset w:val="00"/>
+    <w:family w:val="swiss"/>
+    <w:pitch w:val="variable"/>
+    <w:sig w:usb0="E00002FF" w:usb1="4000ACFF" w:usb2="00000001" w:usb3="00000000" w:csb0="0000019F" w:csb1="00000000"/>
+  </w:font>
+  <w:font w:name="Cambria">
+    <w:panose1 w:val="02040503050406030204"/>
+    <w:charset w:val="00"/>
+    <w:family w:val="roman"/>
+    <w:pitch w:val="variable"/>
+    <w:sig w:usb0="E00002FF" w:usb1="400004FF" w:usb2="00000000" w:usb3="00000000" w:csb0="0000019F" w:csb1="00000000"/>
+  </w:font>
+  <w:font w:name="Tahoma">
+    <w:panose1 w:val="020B0604030504040204"/>
+    <w:charset w:val="00"/>
+    <w:family w:val="swiss"/>
+    <w:notTrueType/>
+    <w:pitch w:val="variable"/>
+    <w:sig w:usb0="00000003" w:usb1="00000000" w:usb2="00000000" w:usb3="00000000" w:csb0="00000001" w:csb1="00000000"/>
+  </w:font>
+</w:fonts>
+</file>
+
+<file path=word/glossary/settings.xml><?xml version="1.0" encoding="utf-8"?>
+<w:settings xmlns:mc="http://schemas.openxmlformats.org/markup-compatibility/2006" xmlns:o="urn:schemas-microsoft-com:office:office" xmlns:r="http://schemas.openxmlformats.org/officeDocument/2006/relationships" xmlns:m="http://schemas.openxmlformats.org/officeDocument/2006/math" xmlns:v="urn:schemas-microsoft-com:vml" xmlns:w10="urn:schemas-microsoft-com:office:word" xmlns:w="http://schemas.openxmlformats.org/wordprocessingml/2006/main" xmlns:w14="http://schemas.microsoft.com/office/word/2010/wordml" xmlns:sl="http://schemas.openxmlformats.org/schemaLibrary/2006/main" mc:Ignorable="w14">
+  <w:view w:val="normal"/>
+  <w:defaultTabStop w:val="708"/>
+  <w:hyphenationZone w:val="425"/>
+  <w:characterSpacingControl w:val="doNotCompress"/>
+  <w:compat>
+    <w:useFELayout/>
+    <w:compatSetting w:name="compatibilityMode" w:uri="http://schemas.microsoft.com/office/word" w:val="14"/>
+    <w:compatSetting w:name="overrideTableStyleFontSizeAndJustification" w:uri="http://schemas.microsoft.com/office/word" w:val="1"/>
+    <w:compatSetting w:name="enableOpenTypeFeatures" w:uri="http://schemas.microsoft.com/office/word" w:val="1"/>
+    <w:compatSetting w:name="doNotFlipMirrorIndents" w:uri="http://schemas.microsoft.com/office/word" w:val="1"/>
+  </w:compat>
+  <w:rsids>
+    <w:rsidRoot w:val="00841DC0"/>
+    <w:rsid w:val="003D6953"/>
+    <w:rsid w:val="00841DC0"/>
+  </w:rsids>
+  <m:mathPr>
+    <m:mathFont m:val="Cambria Math"/>
+    <m:brkBin m:val="before"/>
+    <m:brkBinSub m:val="--"/>
+    <m:smallFrac m:val="0"/>
+    <m:dispDef/>
+    <m:lMargin m:val="0"/>
+    <m:rMargin m:val="0"/>
+    <m:defJc m:val="centerGroup"/>
+    <m:wrapIndent m:val="1440"/>
+    <m:intLim m:val="subSup"/>
+    <m:naryLim m:val="undOvr"/>
+  </m:mathPr>
+  <w:themeFontLang w:val="de-CH"/>
+  <w:clrSchemeMapping w:bg1="light1" w:t1="dark1" w:bg2="light2" w:t2="dark2" w:accent1="accent1" w:accent2="accent2" w:accent3="accent3" w:accent4="accent4" w:accent5="accent5" w:accent6="accent6" w:hyperlink="hyperlink" w:followedHyperlink="followedHyperlink"/>
+  <w:decimalSymbol w:val="."/>
+  <w:listSeparator w:val=";"/>
+</w:settings>
+</file>
+
+<file path=word/glossary/styles.xml><?xml version="1.0" encoding="utf-8"?>
+<w:styles xmlns:mc="http://schemas.openxmlformats.org/markup-compatibility/2006" xmlns:r="http://schemas.openxmlformats.org/officeDocument/2006/relationships" xmlns:w="http://schemas.openxmlformats.org/wordprocessingml/2006/main" xmlns:w14="http://schemas.microsoft.com/office/word/2010/wordml" mc:Ignorable="w14">
+  <w:docDefaults>
+    <w:rPrDefault>
+      <w:rPr>
+        <w:rFonts w:asciiTheme="minorHAnsi" w:eastAsiaTheme="minorEastAsia" w:hAnsiTheme="minorHAnsi" w:cstheme="minorBidi"/>
+        <w:sz w:val="22"/>
+        <w:szCs w:val="22"/>
+        <w:lang w:val="de-CH" w:eastAsia="de-CH" w:bidi="ar-SA"/>
+      </w:rPr>
+    </w:rPrDefault>
+    <w:pPrDefault>
+      <w:pPr>
+        <w:spacing w:after="200" w:line="276" w:lineRule="auto"/>
+      </w:pPr>
+    </w:pPrDefault>
+  </w:docDefaults>
+  <w:latentStyles w:defLockedState="0" w:defUIPriority="99" w:defSemiHidden="1" w:defUnhideWhenUsed="1" w:defQFormat="0" w:count="267">
+    <w:lsdException w:name="Normal" w:semiHidden="0" w:uiPriority="0" w:unhideWhenUsed="0" w:qFormat="1"/>
+    <w:lsdException w:name="heading 1" w:semiHidden="0" w:uiPriority="9" w:unhideWhenUsed="0" w:qFormat="1"/>
+    <w:lsdException w:name="heading 2" w:uiPriority="9" w:qFormat="1"/>
+    <w:lsdException w:name="heading 3" w:uiPriority="9" w:qFormat="1"/>
+    <w:lsdException w:name="heading 4" w:uiPriority="9" w:qFormat="1"/>
+    <w:lsdException w:name="heading 5" w:uiPriority="9" w:qFormat="1"/>
+    <w:lsdException w:name="heading 6" w:uiPriority="9" w:qFormat="1"/>
+    <w:lsdException w:name="heading 7" w:uiPriority="9" w:qFormat="1"/>
+    <w:lsdException w:name="heading 8" w:uiPriority="9" w:qFormat="1"/>
+    <w:lsdException w:name="heading 9" w:uiPriority="9" w:qFormat="1"/>
+    <w:lsdException w:name="toc 1" w:uiPriority="39"/>
+    <w:lsdException w:name="toc 2" w:uiPriority="39"/>
+    <w:lsdException w:name="toc 3" w:uiPriority="39"/>
+    <w:lsdException w:name="toc 4" w:uiPriority="39"/>
+    <w:lsdException w:name="toc 5" w:uiPriority="39"/>
+    <w:lsdException w:name="toc 6" w:uiPriority="39"/>
+    <w:lsdException w:name="toc 7" w:uiPriority="39"/>
+    <w:lsdException w:name="toc 8" w:uiPriority="39"/>
+    <w:lsdException w:name="toc 9" w:uiPriority="39"/>
+    <w:lsdException w:name="caption" w:uiPriority="35" w:qFormat="1"/>
+    <w:lsdException w:name="Title" w:semiHidden="0" w:uiPriority="10" w:unhideWhenUsed="0" w:qFormat="1"/>
+    <w:lsdException w:name="Default Paragraph Font" w:uiPriority="1"/>
+    <w:lsdException w:name="Subtitle" w:semiHidden="0" w:uiPriority="11" w:unhideWhenUsed="0" w:qFormat="1"/>
+    <w:lsdException w:name="Strong" w:semiHidden="0" w:uiPriority="22" w:unhideWhenUsed="0" w:qFormat="1"/>
+    <w:lsdException w:name="Emphasis" w:semiHidden="0" w:uiPriority="20" w:unhideWhenUsed="0" w:qFormat="1"/>
+    <w:lsdException w:name="Table Grid" w:semiHidden="0" w:uiPriority="59" w:unhideWhenUsed="0"/>
+    <w:lsdException w:name="Placeholder Text" w:unhideWhenUsed="0"/>
+    <w:lsdException w:name="No Spacing" w:semiHidden="0" w:uiPriority="1" w:unhideWhenUsed="0" w:qFormat="1"/>
+    <w:lsdException w:name="Light Shading" w:semiHidden="0" w:uiPriority="60" w:unhideWhenUsed="0"/>
+    <w:lsdException w:name="Light List" w:semiHidden="0" w:uiPriority="61" w:unhideWhenUsed="0"/>
+    <w:lsdException w:name="Light Grid" w:semiHidden="0" w:uiPriority="62" w:unhideWhenUsed="0"/>
+    <w:lsdException w:name="Medium Shading 1" w:semiHidden="0" w:uiPriority="63" w:unhideWhenUsed="0"/>
+    <w:lsdException w:name="Medium Shading 2" w:semiHidden="0" w:uiPriority="64" w:unhideWhenUsed="0"/>
+    <w:lsdException w:name="Medium List 1" w:semiHidden="0" w:uiPriority="65" w:unhideWhenUsed="0"/>
+    <w:lsdException w:name="Medium List 2" w:semiHidden="0" w:uiPriority="66" w:unhideWhenUsed="0"/>
+    <w:lsdException w:name="Medium Grid 1" w:semiHidden="0" w:uiPriority="67" w:unhideWhenUsed="0"/>
+    <w:lsdException w:name="Medium Grid 2" w:semiHidden="0" w:uiPriority="68" w:unhideWhenUsed="0"/>
+    <w:lsdException w:name="Medium Grid 3" w:semiHidden="0" w:uiPriority="69" w:unhideWhenUsed="0"/>
+    <w:lsdException w:name="Dark List" w:semiHidden="0" w:uiPriority="70" w:unhideWhenUsed="0"/>
+    <w:lsdException w:name="Colorful Shading" w:semiHidden="0" w:uiPriority="71" w:unhideWhenUsed="0"/>
+    <w:lsdException w:name="Colorful List" w:semiHidden="0" w:uiPriority="72" w:unhideWhenUsed="0"/>
+    <w:lsdException w:name="Colorful Grid" w:semiHidden="0" w:uiPriority="73" w:unhideWhenUsed="0"/>
+    <w:lsdException w:name="Light Shading Accent 1" w:semiHidden="0" w:uiPriority="60" w:unhideWhenUsed="0"/>
+    <w:lsdException w:name="Light List Accent 1" w:semiHidden="0" w:uiPriority="61" w:unhideWhenUsed="0"/>
+    <w:lsdException w:name="Light Grid Accent 1" w:semiHidden="0" w:uiPriority="62" w:unhideWhenUsed="0"/>
+    <w:lsdException w:name="Medium Shading 1 Accent 1" w:semiHidden="0" w:uiPriority="63" w:unhideWhenUsed="0"/>
+    <w:lsdException w:name="Medium Shading 2 Accent 1" w:semiHidden="0" w:uiPriority="64" w:unhideWhenUsed="0"/>
+    <w:lsdException w:name="Medium List 1 Accent 1" w:semiHidden="0" w:uiPriority="65" w:unhideWhenUsed="0"/>
+    <w:lsdException w:name="Revision" w:unhideWhenUsed="0"/>
+    <w:lsdException w:name="List Paragraph" w:semiHidden="0" w:uiPriority="34" w:unhideWhenUsed="0" w:qFormat="1"/>
+    <w:lsdException w:name="Quote" w:semiHidden="0" w:uiPriority="29" w:unhideWhenUsed="0" w:qFormat="1"/>
+    <w:lsdException w:name="Intense Quote" w:semiHidden="0" w:uiPriority="30" w:unhideWhenUsed="0" w:qFormat="1"/>
+    <w:lsdException w:name="Medium List 2 Accent 1" w:semiHidden="0" w:uiPriority="66" w:unhideWhenUsed="0"/>
+    <w:lsdException w:name="Medium Grid 1 Accent 1" w:semiHidden="0" w:uiPriority="67" w:unhideWhenUsed="0"/>
+    <w:lsdException w:name="Medium Grid 2 Accent 1" w:semiHidden="0" w:uiPriority="68" w:unhideWhenUsed="0"/>
+    <w:lsdException w:name="Medium Grid 3 Accent 1" w:semiHidden="0" w:uiPriority="69" w:unhideWhenUsed="0"/>
+    <w:lsdException w:name="Dark List Accent 1" w:semiHidden="0" w:uiPriority="70" w:unhideWhenUsed="0"/>
+    <w:lsdException w:name="Colorful Shading Accent 1" w:semiHidden="0" w:uiPriority="71" w:unhideWhenUsed="0"/>
+    <w:lsdException w:name="Colorful List Accent 1" w:semiHidden="0" w:uiPriority="72" w:unhideWhenUsed="0"/>
+    <w:lsdException w:name="Colorful Grid Accent 1" w:semiHidden="0" w:uiPriority="73" w:unhideWhenUsed="0"/>
+    <w:lsdException w:name="Light Shading Accent 2" w:semiHidden="0" w:uiPriority="60" w:unhideWhenUsed="0"/>
+    <w:lsdException w:name="Light List Accent 2" w:semiHidden="0" w:uiPriority="61" w:unhideWhenUsed="0"/>
+    <w:lsdException w:name="Light Grid Accent 2" w:semiHidden="0" w:uiPriority="62" w:unhideWhenUsed="0"/>
+    <w:lsdException w:name="Medium Shading 1 Accent 2" w:semiHidden="0" w:uiPriority="63" w:unhideWhenUsed="0"/>
+    <w:lsdException w:name="Medium Shading 2 Accent 2" w:semiHidden="0" w:uiPriority="64" w:unhideWhenUsed="0"/>
+    <w:lsdException w:name="Medium List 1 Accent 2" w:semiHidden="0" w:uiPriority="65" w:unhideWhenUsed="0"/>
+    <w:lsdException w:name="Medium List 2 Accent 2" w:semiHidden="0" w:uiPriority="66" w:unhideWhenUsed="0"/>
+    <w:lsdException w:name="Medium Grid 1 Accent 2" w:semiHidden="0" w:uiPriority="67" w:unhideWhenUsed="0"/>
+    <w:lsdException w:name="Medium Grid 2 Accent 2" w:semiHidden="0" w:uiPriority="68" w:unhideWhenUsed="0"/>
+    <w:lsdException w:name="Medium Grid 3 Accent 2" w:semiHidden="0" w:uiPriority="69" w:unhideWhenUsed="0"/>
+    <w:lsdException w:name="Dark List Accent 2" w:semiHidden="0" w:uiPriority="70" w:unhideWhenUsed="0"/>
+    <w:lsdException w:name="Colorful Shading Accent 2" w:semiHidden="0" w:uiPriority="71" w:unhideWhenUsed="0"/>
+    <w:lsdException w:name="Colorful List Accent 2" w:semiHidden="0" w:uiPriority="72" w:unhideWhenUsed="0"/>
+    <w:lsdException w:name="Colorful Grid Accent 2" w:semiHidden="0" w:uiPriority="73" w:unhideWhenUsed="0"/>
+    <w:lsdException w:name="Light Shading Accent 3" w:semiHidden="0" w:uiPriority="60" w:unhideWhenUsed="0"/>
+    <w:lsdException w:name="Light List Accent 3" w:semiHidden="0" w:uiPriority="61" w:unhideWhenUsed="0"/>
+    <w:lsdException w:name="Light Grid Accent 3" w:semiHidden="0" w:uiPriority="62" w:unhideWhenUsed="0"/>
+    <w:lsdException w:name="Medium Shading 1 Accent 3" w:semiHidden="0" w:uiPriority="63" w:unhideWhenUsed="0"/>
+    <w:lsdException w:name="Medium Shading 2 Accent 3" w:semiHidden="0" w:uiPriority="64" w:unhideWhenUsed="0"/>
+    <w:lsdException w:name="Medium List 1 Accent 3" w:semiHidden="0" w:uiPriority="65" w:unhideWhenUsed="0"/>
+    <w:lsdException w:name="Medium List 2 Accent 3" w:semiHidden="0" w:uiPriority="66" w:unhideWhenUsed="0"/>
+    <w:lsdException w:name="Medium Grid 1 Accent 3" w:semiHidden="0" w:uiPriority="67" w:unhideWhenUsed="0"/>
+    <w:lsdException w:name="Medium Grid 2 Accent 3" w:semiHidden="0" w:uiPriority="68" w:unhideWhenUsed="0"/>
+    <w:lsdException w:name="Medium Grid 3 Accent 3" w:semiHidden="0" w:uiPriority="69" w:unhideWhenUsed="0"/>
+    <w:lsdException w:name="Dark List Accent 3" w:semiHidden="0" w:uiPriority="70" w:unhideWhenUsed="0"/>
+    <w:lsdException w:name="Colorful Shading Accent 3" w:semiHidden="0" w:uiPriority="71" w:unhideWhenUsed="0"/>
+    <w:lsdException w:name="Colorful List Accent 3" w:semiHidden="0" w:uiPriority="72" w:unhideWhenUsed="0"/>
+    <w:lsdException w:name="Colorful Grid Accent 3" w:semiHidden="0" w:uiPriority="73" w:unhideWhenUsed="0"/>
+    <w:lsdException w:name="Light Shading Accent 4" w:semiHidden="0" w:uiPriority="60" w:unhideWhenUsed="0"/>
+    <w:lsdException w:name="Light List Accent 4" w:semiHidden="0" w:uiPriority="61" w:unhideWhenUsed="0"/>
+    <w:lsdException w:name="Light Grid Accent 4" w:semiHidden="0" w:uiPriority="62" w:unhideWhenUsed="0"/>
+    <w:lsdException w:name="Medium Shading 1 Accent 4" w:semiHidden="0" w:uiPriority="63" w:unhideWhenUsed="0"/>
+    <w:lsdException w:name="Medium Shading 2 Accent 4" w:semiHidden="0" w:uiPriority="64" w:unhideWhenUsed="0"/>
+    <w:lsdException w:name="Medium List 1 Accent 4" w:semiHidden="0" w:uiPriority="65" w:unhideWhenUsed="0"/>
+    <w:lsdException w:name="Medium List 2 Accent 4" w:semiHidden="0" w:uiPriority="66" w:unhideWhenUsed="0"/>
+    <w:lsdException w:name="Medium Grid 1 Accent 4" w:semiHidden="0" w:uiPriority="67" w:unhideWhenUsed="0"/>
+    <w:lsdException w:name="Medium Grid 2 Accent 4" w:semiHidden="0" w:uiPriority="68" w:unhideWhenUsed="0"/>
+    <w:lsdException w:name="Medium Grid 3 Accent 4" w:semiHidden="0" w:uiPriority="69" w:unhideWhenUsed="0"/>
+    <w:lsdException w:name="Dark List Accent 4" w:semiHidden="0" w:uiPriority="70" w:unhideWhenUsed="0"/>
+    <w:lsdException w:name="Colorful Shading Accent 4" w:semiHidden="0" w:uiPriority="71" w:unhideWhenUsed="0"/>
+    <w:lsdException w:name="Colorful List Accent 4" w:semiHidden="0" w:uiPriority="72" w:unhideWhenUsed="0"/>
+    <w:lsdException w:name="Colorful Grid Accent 4" w:semiHidden="0" w:uiPriority="73" w:unhideWhenUsed="0"/>
+    <w:lsdException w:name="Light Shading Accent 5" w:semiHidden="0" w:uiPriority="60" w:unhideWhenUsed="0"/>
+    <w:lsdException w:name="Light List Accent 5" w:semiHidden="0" w:uiPriority="61" w:unhideWhenUsed="0"/>
+    <w:lsdException w:name="Light Grid Accent 5" w:semiHidden="0" w:uiPriority="62" w:unhideWhenUsed="0"/>
+    <w:lsdException w:name="Medium Shading 1 Accent 5" w:semiHidden="0" w:uiPriority="63" w:unhideWhenUsed="0"/>
+    <w:lsdException w:name="Medium Shading 2 Accent 5" w:semiHidden="0" w:uiPriority="64" w:unhideWhenUsed="0"/>
+    <w:lsdException w:name="Medium List 1 Accent 5" w:semiHidden="0" w:uiPriority="65" w:unhideWhenUsed="0"/>
+    <w:lsdException w:name="Medium List 2 Accent 5" w:semiHidden="0" w:uiPriority="66" w:unhideWhenUsed="0"/>
+    <w:lsdException w:name="Medium Grid 1 Accent 5" w:semiHidden="0" w:uiPriority="67" w:unhideWhenUsed="0"/>
+    <w:lsdException w:name="Medium Grid 2 Accent 5" w:semiHidden="0" w:uiPriority="68" w:unhideWhenUsed="0"/>
+    <w:lsdException w:name="Medium Grid 3 Accent 5" w:semiHidden="0" w:uiPriority="69" w:unhideWhenUsed="0"/>
+    <w:lsdException w:name="Dark List Accent 5" w:semiHidden="0" w:uiPriority="70" w:unhideWhenUsed="0"/>
+    <w:lsdException w:name="Colorful Shading Accent 5" w:semiHidden="0" w:uiPriority="71" w:unhideWhenUsed="0"/>
+    <w:lsdException w:name="Colorful List Accent 5" w:semiHidden="0" w:uiPriority="72" w:unhideWhenUsed="0"/>
+    <w:lsdException w:name="Colorful Grid Accent 5" w:semiHidden="0" w:uiPriority="73" w:unhideWhenUsed="0"/>
+    <w:lsdException w:name="Light Shading Accent 6" w:semiHidden="0" w:uiPriority="60" w:unhideWhenUsed="0"/>
+    <w:lsdException w:name="Light List Accent 6" w:semiHidden="0" w:uiPriority="61" w:unhideWhenUsed="0"/>
+    <w:lsdException w:name="Light Grid Accent 6" w:semiHidden="0" w:uiPriority="62" w:unhideWhenUsed="0"/>
+    <w:lsdException w:name="Medium Shading 1 Accent 6" w:semiHidden="0" w:uiPriority="63" w:unhideWhenUsed="0"/>
+    <w:lsdException w:name="Medium Shading 2 Accent 6" w:semiHidden="0" w:uiPriority="64" w:unhideWhenUsed="0"/>
+    <w:lsdException w:name="Medium List 1 Accent 6" w:semiHidden="0" w:uiPriority="65" w:unhideWhenUsed="0"/>
+    <w:lsdException w:name="Medium List 2 Accent 6" w:semiHidden="0" w:uiPriority="66" w:unhideWhenUsed="0"/>
+    <w:lsdException w:name="Medium Grid 1 Accent 6" w:semiHidden="0" w:uiPriority="67" w:unhideWhenUsed="0"/>
+    <w:lsdException w:name="Medium Grid 2 Accent 6" w:semiHidden="0" w:uiPriority="68" w:unhideWhenUsed="0"/>
+    <w:lsdException w:name="Medium Grid 3 Accent 6" w:semiHidden="0" w:uiPriority="69" w:unhideWhenUsed="0"/>
+    <w:lsdException w:name="Dark List Accent 6" w:semiHidden="0" w:uiPriority="70" w:unhideWhenUsed="0"/>
+    <w:lsdException w:name="Colorful Shading Accent 6" w:semiHidden="0" w:uiPriority="71" w:unhideWhenUsed="0"/>
+    <w:lsdException w:name="Colorful List Accent 6" w:semiHidden="0" w:uiPriority="72" w:unhideWhenUsed="0"/>
+    <w:lsdException w:name="Colorful Grid Accent 6" w:semiHidden="0" w:uiPriority="73" w:unhideWhenUsed="0"/>
+    <w:lsdException w:name="Subtle Emphasis" w:semiHidden="0" w:uiPriority="19" w:unhideWhenUsed="0" w:qFormat="1"/>
+    <w:lsdException w:name="Intense Emphasis" w:semiHidden="0" w:uiPriority="21" w:unhideWhenUsed="0" w:qFormat="1"/>
+    <w:lsdException w:name="Subtle Reference" w:semiHidden="0" w:uiPriority="31" w:unhideWhenUsed="0" w:qFormat="1"/>
+    <w:lsdException w:name="Intense Reference" w:semiHidden="0" w:uiPriority="32" w:unhideWhenUsed="0" w:qFormat="1"/>
+    <w:lsdException w:name="Book Title" w:semiHidden="0" w:uiPriority="33" w:unhideWhenUsed="0" w:qFormat="1"/>
+    <w:lsdException w:name="Bibliography" w:uiPriority="37"/>
+    <w:lsdException w:name="TOC Heading" w:uiPriority="39" w:qFormat="1"/>
+  </w:latentStyles>
+  <w:style w:type="paragraph" w:default="1" w:styleId="Standard">
+    <w:name w:val="Normal"/>
+    <w:qFormat/>
+  </w:style>
+  <w:style w:type="character" w:default="1" w:styleId="Absatz-Standardschriftart">
+    <w:name w:val="Default Paragraph Font"/>
+    <w:uiPriority w:val="1"/>
+    <w:semiHidden/>
+    <w:unhideWhenUsed/>
+  </w:style>
+  <w:style w:type="table" w:default="1" w:styleId="NormaleTabelle">
+    <w:name w:val="Normal Table"/>
+    <w:uiPriority w:val="99"/>
+    <w:semiHidden/>
+    <w:unhideWhenUsed/>
+    <w:tblPr>
+      <w:tblInd w:w="0" w:type="dxa"/>
+      <w:tblCellMar>
+        <w:top w:w="0" w:type="dxa"/>
+        <w:left w:w="108" w:type="dxa"/>
+        <w:bottom w:w="0" w:type="dxa"/>
+        <w:right w:w="108" w:type="dxa"/>
+      </w:tblCellMar>
+    </w:tblPr>
+  </w:style>
+  <w:style w:type="numbering" w:default="1" w:styleId="KeineListe">
+    <w:name w:val="No List"/>
+    <w:uiPriority w:val="99"/>
+    <w:semiHidden/>
+    <w:unhideWhenUsed/>
+  </w:style>
+  <w:style w:type="paragraph" w:customStyle="1" w:styleId="EBE5A48A2E1641EE97D03495C0F98231">
+    <w:name w:val="EBE5A48A2E1641EE97D03495C0F98231"/>
+    <w:rsid w:val="00841DC0"/>
+  </w:style>
+</w:styles>
+</file>
+
+<file path=word/glossary/stylesWithEffects.xml><?xml version="1.0" encoding="utf-8"?>
+<w:styles xmlns:wpc="http://schemas.microsoft.com/office/word/2010/wordprocessingCanvas" xmlns:mc="http://schemas.openxmlformats.org/markup-compatibility/2006" xmlns:o="urn:schemas-microsoft-com:office:office" xmlns:r="http://schemas.openxmlformats.org/officeDocument/2006/relationships" xmlns:m="http://schemas.openxmlformats.org/officeDocument/2006/math" xmlns:v="urn:schemas-microsoft-com:vml" xmlns:wp14="http://schemas.microsoft.com/office/word/2010/wordprocessingDrawing" xmlns:wp="http://schemas.openxmlformats.org/drawingml/2006/wordprocessingDrawing" xmlns:w10="urn:schemas-microsoft-com:office:word" xmlns:w="http://schemas.openxmlformats.org/wordprocessingml/2006/main" xmlns:w14="http://schemas.microsoft.com/office/word/2010/wordml" xmlns:wpg="http://schemas.microsoft.com/office/word/2010/wordprocessingGroup" xmlns:wpi="http://schemas.microsoft.com/office/word/2010/wordprocessingInk" xmlns:wne="http://schemas.microsoft.com/office/word/2006/wordml" xmlns:wps="http://schemas.microsoft.com/office/word/2010/wordprocessingShape" mc:Ignorable="w14 wp14">
+  <w:docDefaults>
+    <w:rPrDefault>
+      <w:rPr>
+        <w:rFonts w:asciiTheme="minorHAnsi" w:eastAsiaTheme="minorEastAsia" w:hAnsiTheme="minorHAnsi" w:cstheme="minorBidi"/>
+        <w:sz w:val="22"/>
+        <w:szCs w:val="22"/>
+        <w:lang w:val="de-CH" w:eastAsia="de-CH" w:bidi="ar-SA"/>
+      </w:rPr>
+    </w:rPrDefault>
+    <w:pPrDefault>
+      <w:pPr>
+        <w:spacing w:after="200" w:line="276" w:lineRule="auto"/>
+      </w:pPr>
+    </w:pPrDefault>
+  </w:docDefaults>
+  <w:latentStyles w:defLockedState="0" w:defUIPriority="99" w:defSemiHidden="1" w:defUnhideWhenUsed="1" w:defQFormat="0" w:count="267">
+    <w:lsdException w:name="Normal" w:semiHidden="0" w:uiPriority="0" w:unhideWhenUsed="0" w:qFormat="1"/>
+    <w:lsdException w:name="heading 1" w:semiHidden="0" w:uiPriority="9" w:unhideWhenUsed="0" w:qFormat="1"/>
+    <w:lsdException w:name="heading 2" w:uiPriority="9" w:qFormat="1"/>
+    <w:lsdException w:name="heading 3" w:uiPriority="9" w:qFormat="1"/>
+    <w:lsdException w:name="heading 4" w:uiPriority="9" w:qFormat="1"/>
+    <w:lsdException w:name="heading 5" w:uiPriority="9" w:qFormat="1"/>
+    <w:lsdException w:name="heading 6" w:uiPriority="9" w:qFormat="1"/>
+    <w:lsdException w:name="heading 7" w:uiPriority="9" w:qFormat="1"/>
+    <w:lsdException w:name="heading 8" w:uiPriority="9" w:qFormat="1"/>
+    <w:lsdException w:name="heading 9" w:uiPriority="9" w:qFormat="1"/>
+    <w:lsdException w:name="toc 1" w:uiPriority="39"/>
+    <w:lsdException w:name="toc 2" w:uiPriority="39"/>
+    <w:lsdException w:name="toc 3" w:uiPriority="39"/>
+    <w:lsdException w:name="toc 4" w:uiPriority="39"/>
+    <w:lsdException w:name="toc 5" w:uiPriority="39"/>
+    <w:lsdException w:name="toc 6" w:uiPriority="39"/>
+    <w:lsdException w:name="toc 7" w:uiPriority="39"/>
+    <w:lsdException w:name="toc 8" w:uiPriority="39"/>
+    <w:lsdException w:name="toc 9" w:uiPriority="39"/>
+    <w:lsdException w:name="caption" w:uiPriority="35" w:qFormat="1"/>
+    <w:lsdException w:name="Title" w:semiHidden="0" w:uiPriority="10" w:unhideWhenUsed="0" w:qFormat="1"/>
+    <w:lsdException w:name="Default Paragraph Font" w:uiPriority="1"/>
+    <w:lsdException w:name="Subtitle" w:semiHidden="0" w:uiPriority="11" w:unhideWhenUsed="0" w:qFormat="1"/>
+    <w:lsdException w:name="Strong" w:semiHidden="0" w:uiPriority="22" w:unhideWhenUsed="0" w:qFormat="1"/>
+    <w:lsdException w:name="Emphasis" w:semiHidden="0" w:uiPriority="20" w:unhideWhenUsed="0" w:qFormat="1"/>
+    <w:lsdException w:name="Table Grid" w:semiHidden="0" w:uiPriority="59" w:unhideWhenUsed="0"/>
+    <w:lsdException w:name="Placeholder Text" w:unhideWhenUsed="0"/>
+    <w:lsdException w:name="No Spacing" w:semiHidden="0" w:uiPriority="1" w:unhideWhenUsed="0" w:qFormat="1"/>
+    <w:lsdException w:name="Light Shading" w:semiHidden="0" w:uiPriority="60" w:unhideWhenUsed="0"/>
+    <w:lsdException w:name="Light List" w:semiHidden="0" w:uiPriority="61" w:unhideWhenUsed="0"/>
+    <w:lsdException w:name="Light Grid" w:semiHidden="0" w:uiPriority="62" w:unhideWhenUsed="0"/>
+    <w:lsdException w:name="Medium Shading 1" w:semiHidden="0" w:uiPriority="63" w:unhideWhenUsed="0"/>
+    <w:lsdException w:name="Medium Shading 2" w:semiHidden="0" w:uiPriority="64" w:unhideWhenUsed="0"/>
+    <w:lsdException w:name="Medium List 1" w:semiHidden="0" w:uiPriority="65" w:unhideWhenUsed="0"/>
+    <w:lsdException w:name="Medium List 2" w:semiHidden="0" w:uiPriority="66" w:unhideWhenUsed="0"/>
+    <w:lsdException w:name="Medium Grid 1" w:semiHidden="0" w:uiPriority="67" w:unhideWhenUsed="0"/>
+    <w:lsdException w:name="Medium Grid 2" w:semiHidden="0" w:uiPriority="68" w:unhideWhenUsed="0"/>
+    <w:lsdException w:name="Medium Grid 3" w:semiHidden="0" w:uiPriority="69" w:unhideWhenUsed="0"/>
+    <w:lsdException w:name="Dark List" w:semiHidden="0" w:uiPriority="70" w:unhideWhenUsed="0"/>
+    <w:lsdException w:name="Colorful Shading" w:semiHidden="0" w:uiPriority="71" w:unhideWhenUsed="0"/>
+    <w:lsdException w:name="Colorful List" w:semiHidden="0" w:uiPriority="72" w:unhideWhenUsed="0"/>
+    <w:lsdException w:name="Colorful Grid" w:semiHidden="0" w:uiPriority="73" w:unhideWhenUsed="0"/>
+    <w:lsdException w:name="Light Shading Accent 1" w:semiHidden="0" w:uiPriority="60" w:unhideWhenUsed="0"/>
+    <w:lsdException w:name="Light List Accent 1" w:semiHidden="0" w:uiPriority="61" w:unhideWhenUsed="0"/>
+    <w:lsdException w:name="Light Grid Accent 1" w:semiHidden="0" w:uiPriority="62" w:unhideWhenUsed="0"/>
+    <w:lsdException w:name="Medium Shading 1 Accent 1" w:semiHidden="0" w:uiPriority="63" w:unhideWhenUsed="0"/>
+    <w:lsdException w:name="Medium Shading 2 Accent 1" w:semiHidden="0" w:uiPriority="64" w:unhideWhenUsed="0"/>
+    <w:lsdException w:name="Medium List 1 Accent 1" w:semiHidden="0" w:uiPriority="65" w:unhideWhenUsed="0"/>
+    <w:lsdException w:name="Revision" w:unhideWhenUsed="0"/>
+    <w:lsdException w:name="List Paragraph" w:semiHidden="0" w:uiPriority="34" w:unhideWhenUsed="0" w:qFormat="1"/>
+    <w:lsdException w:name="Quote" w:semiHidden="0" w:uiPriority="29" w:unhideWhenUsed="0" w:qFormat="1"/>
+    <w:lsdException w:name="Intense Quote" w:semiHidden="0" w:uiPriority="30" w:unhideWhenUsed="0" w:qFormat="1"/>
+    <w:lsdException w:name="Medium List 2 Accent 1" w:semiHidden="0" w:uiPriority="66" w:unhideWhenUsed="0"/>
+    <w:lsdException w:name="Medium Grid 1 Accent 1" w:semiHidden="0" w:uiPriority="67" w:unhideWhenUsed="0"/>
+    <w:lsdException w:name="Medium Grid 2 Accent 1" w:semiHidden="0" w:uiPriority="68" w:unhideWhenUsed="0"/>
+    <w:lsdException w:name="Medium Grid 3 Accent 1" w:semiHidden="0" w:uiPriority="69" w:unhideWhenUsed="0"/>
+    <w:lsdException w:name="Dark List Accent 1" w:semiHidden="0" w:uiPriority="70" w:unhideWhenUsed="0"/>
+    <w:lsdException w:name="Colorful Shading Accent 1" w:semiHidden="0" w:uiPriority="71" w:unhideWhenUsed="0"/>
+    <w:lsdException w:name="Colorful List Accent 1" w:semiHidden="0" w:uiPriority="72" w:unhideWhenUsed="0"/>
+    <w:lsdException w:name="Colorful Grid Accent 1" w:semiHidden="0" w:uiPriority="73" w:unhideWhenUsed="0"/>
+    <w:lsdException w:name="Light Shading Accent 2" w:semiHidden="0" w:uiPriority="60" w:unhideWhenUsed="0"/>
+    <w:lsdException w:name="Light List Accent 2" w:semiHidden="0" w:uiPriority="61" w:unhideWhenUsed="0"/>
+    <w:lsdException w:name="Light Grid Accent 2" w:semiHidden="0" w:uiPriority="62" w:unhideWhenUsed="0"/>
+    <w:lsdException w:name="Medium Shading 1 Accent 2" w:semiHidden="0" w:uiPriority="63" w:unhideWhenUsed="0"/>
+    <w:lsdException w:name="Medium Shading 2 Accent 2" w:semiHidden="0" w:uiPriority="64" w:unhideWhenUsed="0"/>
+    <w:lsdException w:name="Medium List 1 Accent 2" w:semiHidden="0" w:uiPriority="65" w:unhideWhenUsed="0"/>
+    <w:lsdException w:name="Medium List 2 Accent 2" w:semiHidden="0" w:uiPriority="66" w:unhideWhenUsed="0"/>
+    <w:lsdException w:name="Medium Grid 1 Accent 2" w:semiHidden="0" w:uiPriority="67" w:unhideWhenUsed="0"/>
+    <w:lsdException w:name="Medium Grid 2 Accent 2" w:semiHidden="0" w:uiPriority="68" w:unhideWhenUsed="0"/>
+    <w:lsdException w:name="Medium Grid 3 Accent 2" w:semiHidden="0" w:uiPriority="69" w:unhideWhenUsed="0"/>
+    <w:lsdException w:name="Dark List Accent 2" w:semiHidden="0" w:uiPriority="70" w:unhideWhenUsed="0"/>
+    <w:lsdException w:name="Colorful Shading Accent 2" w:semiHidden="0" w:uiPriority="71" w:unhideWhenUsed="0"/>
+    <w:lsdException w:name="Colorful List Accent 2" w:semiHidden="0" w:uiPriority="72" w:unhideWhenUsed="0"/>
+    <w:lsdException w:name="Colorful Grid Accent 2" w:semiHidden="0" w:uiPriority="73" w:unhideWhenUsed="0"/>
+    <w:lsdException w:name="Light Shading Accent 3" w:semiHidden="0" w:uiPriority="60" w:unhideWhenUsed="0"/>
+    <w:lsdException w:name="Light List Accent 3" w:semiHidden="0" w:uiPriority="61" w:unhideWhenUsed="0"/>
+    <w:lsdException w:name="Light Grid Accent 3" w:semiHidden="0" w:uiPriority="62" w:unhideWhenUsed="0"/>
+    <w:lsdException w:name="Medium Shading 1 Accent 3" w:semiHidden="0" w:uiPriority="63" w:unhideWhenUsed="0"/>
+    <w:lsdException w:name="Medium Shading 2 Accent 3" w:semiHidden="0" w:uiPriority="64" w:unhideWhenUsed="0"/>
+    <w:lsdException w:name="Medium List 1 Accent 3" w:semiHidden="0" w:uiPriority="65" w:unhideWhenUsed="0"/>
+    <w:lsdException w:name="Medium List 2 Accent 3" w:semiHidden="0" w:uiPriority="66" w:unhideWhenUsed="0"/>
+    <w:lsdException w:name="Medium Grid 1 Accent 3" w:semiHidden="0" w:uiPriority="67" w:unhideWhenUsed="0"/>
+    <w:lsdException w:name="Medium Grid 2 Accent 3" w:semiHidden="0" w:uiPriority="68" w:unhideWhenUsed="0"/>
+    <w:lsdException w:name="Medium Grid 3 Accent 3" w:semiHidden="0" w:uiPriority="69" w:unhideWhenUsed="0"/>
+    <w:lsdException w:name="Dark List Accent 3" w:semiHidden="0" w:uiPriority="70" w:unhideWhenUsed="0"/>
+    <w:lsdException w:name="Colorful Shading Accent 3" w:semiHidden="0" w:uiPriority="71" w:unhideWhenUsed="0"/>
+    <w:lsdException w:name="Colorful List Accent 3" w:semiHidden="0" w:uiPriority="72" w:unhideWhenUsed="0"/>
+    <w:lsdException w:name="Colorful Grid Accent 3" w:semiHidden="0" w:uiPriority="73" w:unhideWhenUsed="0"/>
+    <w:lsdException w:name="Light Shading Accent 4" w:semiHidden="0" w:uiPriority="60" w:unhideWhenUsed="0"/>
+    <w:lsdException w:name="Light List Accent 4" w:semiHidden="0" w:uiPriority="61" w:unhideWhenUsed="0"/>
+    <w:lsdException w:name="Light Grid Accent 4" w:semiHidden="0" w:uiPriority="62" w:unhideWhenUsed="0"/>
+    <w:lsdException w:name="Medium Shading 1 Accent 4" w:semiHidden="0" w:uiPriority="63" w:unhideWhenUsed="0"/>
+    <w:lsdException w:name="Medium Shading 2 Accent 4" w:semiHidden="0" w:uiPriority="64" w:unhideWhenUsed="0"/>
+    <w:lsdException w:name="Medium List 1 Accent 4" w:semiHidden="0" w:uiPriority="65" w:unhideWhenUsed="0"/>
+    <w:lsdException w:name="Medium List 2 Accent 4" w:semiHidden="0" w:uiPriority="66" w:unhideWhenUsed="0"/>
+    <w:lsdException w:name="Medium Grid 1 Accent 4" w:semiHidden="0" w:uiPriority="67" w:unhideWhenUsed="0"/>
+    <w:lsdException w:name="Medium Grid 2 Accent 4" w:semiHidden="0" w:uiPriority="68" w:unhideWhenUsed="0"/>
+    <w:lsdException w:name="Medium Grid 3 Accent 4" w:semiHidden="0" w:uiPriority="69" w:unhideWhenUsed="0"/>
+    <w:lsdException w:name="Dark List Accent 4" w:semiHidden="0" w:uiPriority="70" w:unhideWhenUsed="0"/>
+    <w:lsdException w:name="Colorful Shading Accent 4" w:semiHidden="0" w:uiPriority="71" w:unhideWhenUsed="0"/>
+    <w:lsdException w:name="Colorful List Accent 4" w:semiHidden="0" w:uiPriority="72" w:unhideWhenUsed="0"/>
+    <w:lsdException w:name="Colorful Grid Accent 4" w:semiHidden="0" w:uiPriority="73" w:unhideWhenUsed="0"/>
+    <w:lsdException w:name="Light Shading Accent 5" w:semiHidden="0" w:uiPriority="60" w:unhideWhenUsed="0"/>
+    <w:lsdException w:name="Light List Accent 5" w:semiHidden="0" w:uiPriority="61" w:unhideWhenUsed="0"/>
+    <w:lsdException w:name="Light Grid Accent 5" w:semiHidden="0" w:uiPriority="62" w:unhideWhenUsed="0"/>
+    <w:lsdException w:name="Medium Shading 1 Accent 5" w:semiHidden="0" w:uiPriority="63" w:unhideWhenUsed="0"/>
+    <w:lsdException w:name="Medium Shading 2 Accent 5" w:semiHidden="0" w:uiPriority="64" w:unhideWhenUsed="0"/>
+    <w:lsdException w:name="Medium List 1 Accent 5" w:semiHidden="0" w:uiPriority="65" w:unhideWhenUsed="0"/>
+    <w:lsdException w:name="Medium List 2 Accent 5" w:semiHidden="0" w:uiPriority="66" w:unhideWhenUsed="0"/>
+    <w:lsdException w:name="Medium Grid 1 Accent 5" w:semiHidden="0" w:uiPriority="67" w:unhideWhenUsed="0"/>
+    <w:lsdException w:name="Medium Grid 2 Accent 5" w:semiHidden="0" w:uiPriority="68" w:unhideWhenUsed="0"/>
+    <w:lsdException w:name="Medium Grid 3 Accent 5" w:semiHidden="0" w:uiPriority="69" w:unhideWhenUsed="0"/>
+    <w:lsdException w:name="Dark List Accent 5" w:semiHidden="0" w:uiPriority="70" w:unhideWhenUsed="0"/>
+    <w:lsdException w:name="Colorful Shading Accent 5" w:semiHidden="0" w:uiPriority="71" w:unhideWhenUsed="0"/>
+    <w:lsdException w:name="Colorful List Accent 5" w:semiHidden="0" w:uiPriority="72" w:unhideWhenUsed="0"/>
+    <w:lsdException w:name="Colorful Grid Accent 5" w:semiHidden="0" w:uiPriority="73" w:unhideWhenUsed="0"/>
+    <w:lsdException w:name="Light Shading Accent 6" w:semiHidden="0" w:uiPriority="60" w:unhideWhenUsed="0"/>
+    <w:lsdException w:name="Light List Accent 6" w:semiHidden="0" w:uiPriority="61" w:unhideWhenUsed="0"/>
+    <w:lsdException w:name="Light Grid Accent 6" w:semiHidden="0" w:uiPriority="62" w:unhideWhenUsed="0"/>
+    <w:lsdException w:name="Medium Shading 1 Accent 6" w:semiHidden="0" w:uiPriority="63" w:unhideWhenUsed="0"/>
+    <w:lsdException w:name="Medium Shading 2 Accent 6" w:semiHidden="0" w:uiPriority="64" w:unhideWhenUsed="0"/>
+    <w:lsdException w:name="Medium List 1 Accent 6" w:semiHidden="0" w:uiPriority="65" w:unhideWhenUsed="0"/>
+    <w:lsdException w:name="Medium List 2 Accent 6" w:semiHidden="0" w:uiPriority="66" w:unhideWhenUsed="0"/>
+    <w:lsdException w:name="Medium Grid 1 Accent 6" w:semiHidden="0" w:uiPriority="67" w:unhideWhenUsed="0"/>
+    <w:lsdException w:name="Medium Grid 2 Accent 6" w:semiHidden="0" w:uiPriority="68" w:unhideWhenUsed="0"/>
+    <w:lsdException w:name="Medium Grid 3 Accent 6" w:semiHidden="0" w:uiPriority="69" w:unhideWhenUsed="0"/>
+    <w:lsdException w:name="Dark List Accent 6" w:semiHidden="0" w:uiPriority="70" w:unhideWhenUsed="0"/>
+    <w:lsdException w:name="Colorful Shading Accent 6" w:semiHidden="0" w:uiPriority="71" w:unhideWhenUsed="0"/>
+    <w:lsdException w:name="Colorful List Accent 6" w:semiHidden="0" w:uiPriority="72" w:unhideWhenUsed="0"/>
+    <w:lsdException w:name="Colorful Grid Accent 6" w:semiHidden="0" w:uiPriority="73" w:unhideWhenUsed="0"/>
+    <w:lsdException w:name="Subtle Emphasis" w:semiHidden="0" w:uiPriority="19" w:unhideWhenUsed="0" w:qFormat="1"/>
+    <w:lsdException w:name="Intense Emphasis" w:semiHidden="0" w:uiPriority="21" w:unhideWhenUsed="0" w:qFormat="1"/>
+    <w:lsdException w:name="Subtle Reference" w:semiHidden="0" w:uiPriority="31" w:unhideWhenUsed="0" w:qFormat="1"/>
+    <w:lsdException w:name="Intense Reference" w:semiHidden="0" w:uiPriority="32" w:unhideWhenUsed="0" w:qFormat="1"/>
+    <w:lsdException w:name="Book Title" w:semiHidden="0" w:uiPriority="33" w:unhideWhenUsed="0" w:qFormat="1"/>
+    <w:lsdException w:name="Bibliography" w:uiPriority="37"/>
+    <w:lsdException w:name="TOC Heading" w:uiPriority="39" w:qFormat="1"/>
+  </w:latentStyles>
+  <w:style w:type="paragraph" w:default="1" w:styleId="Standard">
+    <w:name w:val="Normal"/>
+    <w:qFormat/>
+  </w:style>
+  <w:style w:type="character" w:default="1" w:styleId="Absatz-Standardschriftart">
+    <w:name w:val="Default Paragraph Font"/>
+    <w:uiPriority w:val="1"/>
+    <w:semiHidden/>
+    <w:unhideWhenUsed/>
+  </w:style>
+  <w:style w:type="table" w:default="1" w:styleId="NormaleTabelle">
+    <w:name w:val="Normal Table"/>
+    <w:uiPriority w:val="99"/>
+    <w:semiHidden/>
+    <w:unhideWhenUsed/>
+    <w:tblPr>
+      <w:tblInd w:w="0" w:type="dxa"/>
+      <w:tblCellMar>
+        <w:top w:w="0" w:type="dxa"/>
+        <w:left w:w="108" w:type="dxa"/>
+        <w:bottom w:w="0" w:type="dxa"/>
+        <w:right w:w="108" w:type="dxa"/>
+      </w:tblCellMar>
+    </w:tblPr>
+  </w:style>
+  <w:style w:type="numbering" w:default="1" w:styleId="KeineListe">
+    <w:name w:val="No List"/>
+    <w:uiPriority w:val="99"/>
+    <w:semiHidden/>
+    <w:unhideWhenUsed/>
+  </w:style>
+  <w:style w:type="paragraph" w:customStyle="1" w:styleId="EBE5A48A2E1641EE97D03495C0F98231">
+    <w:name w:val="EBE5A48A2E1641EE97D03495C0F98231"/>
+    <w:rsid w:val="00841DC0"/>
+  </w:style>
+</w:styles>
+</file>
+
+<file path=word/glossary/webSettings.xml><?xml version="1.0" encoding="utf-8"?>
+<w:webSettings xmlns:mc="http://schemas.openxmlformats.org/markup-compatibility/2006" xmlns:r="http://schemas.openxmlformats.org/officeDocument/2006/relationships" xmlns:w="http://schemas.openxmlformats.org/wordprocessingml/2006/main" xmlns:w14="http://schemas.microsoft.com/office/word/2010/wordml" mc:Ignorable="w14">
+  <w:optimizeForBrowser/>
+  <w:allowPNG/>
+</w:webSettings>
 </file>
 
 <file path=word/theme/theme1.xml><?xml version="1.0" encoding="utf-8"?>
@@ -13742,7 +14432,7 @@
 </file>
 
 <file path=customXml/itemProps1.xml><?xml version="1.0" encoding="utf-8"?>
-<ds:datastoreItem xmlns:ds="http://schemas.openxmlformats.org/officeDocument/2006/customXml" ds:itemID="{51F696A1-77C6-4187-BFC3-8870760AF731}">
+<ds:datastoreItem xmlns:ds="http://schemas.openxmlformats.org/officeDocument/2006/customXml" ds:itemID="{91201B2B-C17F-4540-B314-F4CEDC534104}">
   <ds:schemaRefs>
     <ds:schemaRef ds:uri="http://schemas.openxmlformats.org/officeDocument/2006/bibliography"/>
   </ds:schemaRefs>

</xml_diff>